<commit_message>
fix font size and angle detail show
</commit_message>
<xml_diff>
--- a/printer-report.docx
+++ b/printer-report.docx
@@ -6,7 +6,6 @@
       <w:pPr>
         <w:jc w:val="center"/>
         <w:rPr>
-          <w:rFonts w:hint="cs"/>
           <w:sz w:val="32"/>
           <w:szCs w:val="32"/>
           <w:rtl/>
@@ -30,7 +29,6 @@
           <w:numId w:val="1"/>
         </w:numPr>
         <w:rPr>
-          <w:rFonts w:hint="cs"/>
           <w:sz w:val="32"/>
           <w:szCs w:val="32"/>
         </w:rPr>
@@ -53,7 +51,6 @@
           <w:numId w:val="1"/>
         </w:numPr>
         <w:rPr>
-          <w:rFonts w:hint="cs"/>
           <w:sz w:val="32"/>
           <w:szCs w:val="32"/>
         </w:rPr>
@@ -76,7 +73,6 @@
           <w:numId w:val="1"/>
         </w:numPr>
         <w:rPr>
-          <w:rFonts w:hint="cs"/>
           <w:sz w:val="32"/>
           <w:szCs w:val="32"/>
         </w:rPr>
@@ -89,120 +85,464 @@
           <w:rtl/>
         </w:rPr>
         <w:t>حل مشکل ادغام ستون</w:t>
+      </w:r>
+    </w:p>
+    <w:p>
+      <w:pPr>
+        <w:pStyle w:val="ListParagraph"/>
+        <w:numPr>
+          <w:ilvl w:val="0"/>
+          <w:numId w:val="1"/>
+        </w:numPr>
+        <w:rPr>
+          <w:sz w:val="32"/>
+          <w:szCs w:val="32"/>
+        </w:rPr>
+      </w:pPr>
+      <w:r>
+        <w:rPr>
+          <w:rFonts w:hint="cs"/>
+          <w:sz w:val="32"/>
+          <w:szCs w:val="32"/>
+          <w:rtl/>
+        </w:rPr>
+        <w:t>افزودن سیمبل به کاستوم لیبل فیکس شد</w:t>
+      </w:r>
+    </w:p>
+    <w:p>
+      <w:pPr>
+        <w:pStyle w:val="ListParagraph"/>
+        <w:numPr>
+          <w:ilvl w:val="0"/>
+          <w:numId w:val="1"/>
+        </w:numPr>
+        <w:rPr>
+          <w:sz w:val="32"/>
+          <w:szCs w:val="32"/>
+        </w:rPr>
+      </w:pPr>
+      <w:r>
+        <w:rPr>
+          <w:rFonts w:hint="cs"/>
+          <w:sz w:val="32"/>
+          <w:szCs w:val="32"/>
+          <w:rtl/>
+        </w:rPr>
+        <w:t>مشکل از بک اندـافزودن پروداکت</w:t>
+      </w:r>
+    </w:p>
+    <w:p>
+      <w:pPr>
+        <w:pStyle w:val="ListParagraph"/>
+        <w:numPr>
+          <w:ilvl w:val="0"/>
+          <w:numId w:val="1"/>
+        </w:numPr>
+        <w:rPr>
+          <w:sz w:val="32"/>
+          <w:szCs w:val="32"/>
+        </w:rPr>
+      </w:pPr>
+      <w:r>
+        <w:rPr>
+          <w:rFonts w:hint="cs"/>
+          <w:sz w:val="32"/>
+          <w:szCs w:val="32"/>
+          <w:rtl/>
+        </w:rPr>
+        <w:t>مشل از بک اندـ</w:t>
+      </w:r>
+      <w:r>
+        <w:rPr>
+          <w:rFonts w:asciiTheme="minorBidi" w:hAnsiTheme="minorBidi" w:hint="cs"/>
+          <w:sz w:val="32"/>
+          <w:szCs w:val="32"/>
+          <w:rtl/>
+        </w:rPr>
+        <w:t xml:space="preserve"> </w:t>
+      </w:r>
+      <w:r>
+        <w:rPr>
+          <w:rFonts w:asciiTheme="minorBidi" w:hAnsiTheme="minorBidi"/>
+          <w:sz w:val="32"/>
+          <w:szCs w:val="32"/>
+          <w:rtl/>
+        </w:rPr>
+        <w:t>هنگام ایجاد محصول در بخش ادمین امکان ورود عرض محصول و عرض محل چاپ به صورت اعشار وجود دارد اما پس از ثبت این مقادیر به عدد صحیح تغییر پیدا میکند</w:t>
+      </w:r>
+    </w:p>
+    <w:p>
+      <w:pPr>
+        <w:pStyle w:val="ListParagraph"/>
+        <w:numPr>
+          <w:ilvl w:val="0"/>
+          <w:numId w:val="1"/>
+        </w:numPr>
+        <w:rPr>
+          <w:sz w:val="32"/>
+          <w:szCs w:val="32"/>
+        </w:rPr>
+      </w:pPr>
+      <w:r>
+        <w:rPr>
+          <w:rFonts w:hint="cs"/>
+          <w:sz w:val="32"/>
+          <w:szCs w:val="32"/>
+          <w:rtl/>
+        </w:rPr>
+        <w:t>افزود قابلیت حدف و افزودن ریل در ادیتور</w:t>
+      </w:r>
+    </w:p>
+    <w:p>
+      <w:pPr>
+        <w:jc w:val="center"/>
+        <w:rPr>
+          <w:sz w:val="32"/>
+          <w:szCs w:val="32"/>
+          <w:rtl/>
+        </w:rPr>
+      </w:pPr>
+    </w:p>
+    <w:p>
+      <w:pPr>
+        <w:jc w:val="center"/>
+        <w:rPr>
+          <w:sz w:val="32"/>
+          <w:szCs w:val="32"/>
+          <w:rtl/>
+        </w:rPr>
+      </w:pPr>
+      <w:r>
+        <w:rPr>
+          <w:rFonts w:hint="cs"/>
+          <w:sz w:val="32"/>
+          <w:szCs w:val="32"/>
+          <w:rtl/>
+        </w:rPr>
+        <w:t>تاریخ :</w:t>
+      </w:r>
+      <w:r>
+        <w:rPr>
+          <w:sz w:val="32"/>
+          <w:szCs w:val="32"/>
+        </w:rPr>
+        <w:t>3</w:t>
+      </w:r>
+      <w:r>
+        <w:rPr>
+          <w:rFonts w:hint="cs"/>
+          <w:sz w:val="32"/>
+          <w:szCs w:val="32"/>
+          <w:rtl/>
+        </w:rPr>
+        <w:t>140</w:t>
+      </w:r>
+      <w:r>
+        <w:rPr>
+          <w:rFonts w:hint="cs"/>
+          <w:sz w:val="32"/>
+          <w:szCs w:val="32"/>
+          <w:rtl/>
+        </w:rPr>
+        <w:t>/</w:t>
+      </w:r>
+      <w:r>
+        <w:rPr>
+          <w:rFonts w:hint="cs"/>
+          <w:sz w:val="32"/>
+          <w:szCs w:val="32"/>
+          <w:rtl/>
+        </w:rPr>
+        <w:t>02</w:t>
+      </w:r>
+      <w:r>
+        <w:rPr>
+          <w:rFonts w:hint="cs"/>
+          <w:sz w:val="32"/>
+          <w:szCs w:val="32"/>
+          <w:rtl/>
+        </w:rPr>
+        <w:t>/</w:t>
+      </w:r>
+      <w:r>
+        <w:rPr>
+          <w:rFonts w:hint="cs"/>
+          <w:sz w:val="32"/>
+          <w:szCs w:val="32"/>
+          <w:rtl/>
+        </w:rPr>
+        <w:t>09</w:t>
+      </w:r>
+    </w:p>
+    <w:p>
+      <w:pPr>
+        <w:pStyle w:val="ListParagraph"/>
+        <w:numPr>
+          <w:ilvl w:val="0"/>
+          <w:numId w:val="3"/>
+        </w:numPr>
+        <w:rPr>
+          <w:sz w:val="32"/>
+          <w:szCs w:val="32"/>
+        </w:rPr>
+      </w:pPr>
+      <w:r>
+        <w:rPr>
+          <w:rFonts w:hint="cs"/>
+          <w:sz w:val="32"/>
+          <w:szCs w:val="32"/>
+          <w:rtl/>
+        </w:rPr>
+        <w:t xml:space="preserve">اراعه مدرک برای کار نکردن </w:t>
+      </w:r>
+      <w:proofErr w:type="spellStart"/>
+      <w:r>
+        <w:rPr>
+          <w:sz w:val="32"/>
+          <w:szCs w:val="32"/>
+        </w:rPr>
+        <w:t>sdk</w:t>
+      </w:r>
+      <w:proofErr w:type="spellEnd"/>
+    </w:p>
+    <w:p>
+      <w:pPr>
+        <w:pStyle w:val="ListParagraph"/>
+        <w:numPr>
+          <w:ilvl w:val="0"/>
+          <w:numId w:val="3"/>
+        </w:numPr>
+        <w:rPr>
+          <w:sz w:val="32"/>
+          <w:szCs w:val="32"/>
+        </w:rPr>
+      </w:pPr>
+      <w:r>
+        <w:rPr>
+          <w:rFonts w:hint="cs"/>
+          <w:sz w:val="32"/>
+          <w:szCs w:val="32"/>
+          <w:rtl/>
+        </w:rPr>
+        <w:t>مشکل اندازه فونت</w:t>
+      </w:r>
+    </w:p>
+    <w:p>
+      <w:pPr>
+        <w:pStyle w:val="ListParagraph"/>
+        <w:numPr>
+          <w:ilvl w:val="0"/>
+          <w:numId w:val="3"/>
+        </w:numPr>
+        <w:rPr>
+          <w:sz w:val="32"/>
+          <w:szCs w:val="32"/>
+        </w:rPr>
+      </w:pPr>
+      <w:r>
+        <w:rPr>
+          <w:rFonts w:hint="cs"/>
+          <w:sz w:val="32"/>
+          <w:szCs w:val="32"/>
+          <w:rtl/>
+        </w:rPr>
+        <w:t>مشکل تکرار پروژه ها در لیست پروژه</w:t>
+      </w:r>
+    </w:p>
+    <w:p>
+      <w:pPr>
+        <w:pStyle w:val="ListParagraph"/>
+        <w:numPr>
+          <w:ilvl w:val="0"/>
+          <w:numId w:val="3"/>
+        </w:numPr>
+        <w:rPr>
+          <w:rFonts w:hint="cs"/>
+          <w:sz w:val="32"/>
+          <w:szCs w:val="32"/>
+        </w:rPr>
+      </w:pPr>
+      <w:r>
+        <w:rPr>
+          <w:rFonts w:hint="cs"/>
+          <w:sz w:val="32"/>
+          <w:szCs w:val="32"/>
+          <w:rtl/>
+        </w:rPr>
+        <w:t>عدم کارکرد سیو در حالت لوکال</w:t>
+      </w:r>
+    </w:p>
+    <w:p>
+      <w:pPr>
+        <w:pStyle w:val="ListParagraph"/>
+        <w:numPr>
+          <w:ilvl w:val="0"/>
+          <w:numId w:val="3"/>
+        </w:numPr>
+        <w:rPr>
+          <w:sz w:val="32"/>
+          <w:szCs w:val="32"/>
+        </w:rPr>
+      </w:pPr>
+      <w:r>
+        <w:rPr>
+          <w:rFonts w:hint="cs"/>
+          <w:sz w:val="32"/>
+          <w:szCs w:val="32"/>
+          <w:rtl/>
+        </w:rPr>
+        <w:t xml:space="preserve">نمایش </w:t>
+      </w:r>
+      <w:proofErr w:type="spellStart"/>
+      <w:r>
+        <w:rPr>
+          <w:sz w:val="32"/>
+          <w:szCs w:val="32"/>
+        </w:rPr>
+        <w:t>wait_timeout</w:t>
+      </w:r>
+      <w:proofErr w:type="spellEnd"/>
+      <w:r>
+        <w:rPr>
+          <w:sz w:val="32"/>
+          <w:szCs w:val="32"/>
+        </w:rPr>
+        <w:t xml:space="preserve"> </w:t>
+      </w:r>
+      <w:r>
+        <w:rPr>
+          <w:rFonts w:hint="cs"/>
+          <w:sz w:val="32"/>
+          <w:szCs w:val="32"/>
+          <w:rtl/>
+        </w:rPr>
+        <w:t xml:space="preserve"> از سمت اپ اتو پرینت</w:t>
+      </w:r>
+    </w:p>
+    <w:p>
+      <w:pPr>
+        <w:pStyle w:val="ListParagraph"/>
+        <w:numPr>
+          <w:ilvl w:val="0"/>
+          <w:numId w:val="3"/>
+        </w:numPr>
+        <w:rPr>
+          <w:rFonts w:hint="cs"/>
+          <w:sz w:val="32"/>
+          <w:szCs w:val="32"/>
+        </w:rPr>
+      </w:pPr>
+      <w:r>
+        <w:rPr>
+          <w:rFonts w:hint="cs"/>
+          <w:sz w:val="32"/>
+          <w:szCs w:val="32"/>
+          <w:rtl/>
+        </w:rPr>
+        <w:t xml:space="preserve">در لوکال بعد از </w:t>
+      </w:r>
+      <w:r>
+        <w:rPr>
+          <w:rFonts w:hint="cs"/>
+          <w:sz w:val="32"/>
+          <w:szCs w:val="32"/>
+          <w:rtl/>
+        </w:rPr>
+        <w:t>کلیک روی چاپ صفحه جدید باز نمی شود</w:t>
+      </w:r>
+    </w:p>
+    <w:p>
+      <w:pPr>
+        <w:pStyle w:val="ListParagraph"/>
+        <w:numPr>
+          <w:ilvl w:val="0"/>
+          <w:numId w:val="3"/>
+        </w:numPr>
+        <w:rPr>
+          <w:rFonts w:hint="cs"/>
+          <w:sz w:val="32"/>
+          <w:szCs w:val="32"/>
+        </w:rPr>
+      </w:pPr>
+      <w:r>
+        <w:rPr>
+          <w:rFonts w:hint="cs"/>
+          <w:sz w:val="32"/>
+          <w:szCs w:val="32"/>
+          <w:rtl/>
+        </w:rPr>
+        <w:t>لودینگ زیاد بخش ادمین پنل</w:t>
+      </w:r>
+    </w:p>
+    <w:p>
+      <w:pPr>
+        <w:pStyle w:val="ListParagraph"/>
+        <w:numPr>
+          <w:ilvl w:val="0"/>
+          <w:numId w:val="3"/>
+        </w:numPr>
+        <w:rPr>
+          <w:rFonts w:hint="cs"/>
+          <w:sz w:val="32"/>
+          <w:szCs w:val="32"/>
+        </w:rPr>
+      </w:pPr>
+      <w:r>
+        <w:rPr>
+          <w:rFonts w:hint="cs"/>
+          <w:sz w:val="32"/>
+          <w:szCs w:val="32"/>
+          <w:rtl/>
+        </w:rPr>
+        <w:t>پرینت نشدن سیمبل</w:t>
+      </w:r>
+    </w:p>
+    <w:p>
+      <w:pPr>
+        <w:pStyle w:val="ListParagraph"/>
+        <w:numPr>
+          <w:ilvl w:val="0"/>
+          <w:numId w:val="3"/>
+        </w:numPr>
+        <w:rPr>
+          <w:sz w:val="32"/>
+          <w:szCs w:val="32"/>
+        </w:rPr>
+      </w:pPr>
+      <w:r>
+        <w:rPr>
+          <w:rFonts w:hint="cs"/>
+          <w:sz w:val="32"/>
+          <w:szCs w:val="32"/>
+          <w:rtl/>
+        </w:rPr>
+        <w:t>دکمه های پرینت خطوط درست کار نمیکنه</w:t>
+      </w:r>
+    </w:p>
+    <w:p>
+      <w:pPr>
+        <w:pStyle w:val="ListParagraph"/>
+        <w:numPr>
+          <w:ilvl w:val="0"/>
+          <w:numId w:val="3"/>
+        </w:numPr>
+        <w:rPr>
+          <w:sz w:val="32"/>
+          <w:szCs w:val="32"/>
+          <w:rtl/>
+        </w:rPr>
+      </w:pPr>
+      <w:r>
+        <w:rPr>
+          <w:rFonts w:hint="cs"/>
+          <w:sz w:val="32"/>
+          <w:szCs w:val="32"/>
+          <w:rtl/>
+        </w:rPr>
+        <w:t>بعد از 10 محصول رشته چاپ شده به سمت چپ پروداکت مایل می شود</w:t>
       </w:r>
       <w:bookmarkStart w:id="0" w:name="_GoBack"/>
       <w:bookmarkEnd w:id="0"/>
-    </w:p>
-    <w:p>
-      <w:pPr>
-        <w:pStyle w:val="ListParagraph"/>
-        <w:numPr>
-          <w:ilvl w:val="0"/>
-          <w:numId w:val="1"/>
-        </w:numPr>
-        <w:rPr>
-          <w:rFonts w:hint="cs"/>
-          <w:sz w:val="32"/>
-          <w:szCs w:val="32"/>
-        </w:rPr>
-      </w:pPr>
-      <w:r>
-        <w:rPr>
-          <w:rFonts w:hint="cs"/>
-          <w:sz w:val="32"/>
-          <w:szCs w:val="32"/>
-          <w:rtl/>
-        </w:rPr>
-        <w:t>افزودن سیمبل به کاستوم لیبل فیکس شد</w:t>
-      </w:r>
-    </w:p>
-    <w:p>
-      <w:pPr>
-        <w:pStyle w:val="ListParagraph"/>
-        <w:numPr>
-          <w:ilvl w:val="0"/>
-          <w:numId w:val="1"/>
-        </w:numPr>
-        <w:rPr>
-          <w:rFonts w:hint="cs"/>
-          <w:sz w:val="32"/>
-          <w:szCs w:val="32"/>
-        </w:rPr>
-      </w:pPr>
-      <w:r>
-        <w:rPr>
-          <w:rFonts w:hint="cs"/>
-          <w:sz w:val="32"/>
-          <w:szCs w:val="32"/>
-          <w:rtl/>
-        </w:rPr>
-        <w:t>مشکل از بک اندـافزودن پروداکت</w:t>
-      </w:r>
-    </w:p>
-    <w:p>
-      <w:pPr>
-        <w:pStyle w:val="ListParagraph"/>
-        <w:numPr>
-          <w:ilvl w:val="0"/>
-          <w:numId w:val="1"/>
-        </w:numPr>
-        <w:rPr>
-          <w:rFonts w:hint="cs"/>
-          <w:sz w:val="32"/>
-          <w:szCs w:val="32"/>
-        </w:rPr>
-      </w:pPr>
-      <w:r>
-        <w:rPr>
-          <w:rFonts w:hint="cs"/>
-          <w:sz w:val="32"/>
-          <w:szCs w:val="32"/>
-          <w:rtl/>
-        </w:rPr>
-        <w:t>مشل از بک اندـ</w:t>
-      </w:r>
-      <w:r>
-        <w:rPr>
-          <w:rFonts w:asciiTheme="minorBidi" w:hAnsiTheme="minorBidi" w:hint="cs"/>
-          <w:sz w:val="32"/>
-          <w:szCs w:val="32"/>
-          <w:rtl/>
-        </w:rPr>
-        <w:t xml:space="preserve"> </w:t>
-      </w:r>
-      <w:r>
-        <w:rPr>
-          <w:rFonts w:asciiTheme="minorBidi" w:hAnsiTheme="minorBidi"/>
-          <w:sz w:val="32"/>
-          <w:szCs w:val="32"/>
-          <w:rtl/>
-        </w:rPr>
-        <w:t>هنگام ایجاد محصول در بخش ادمین امکان ورود عرض محصول و عرض محل چاپ به صورت اعشار وجود دارد اما پس از ثبت این مقادیر به عدد صحیح تغییر پیدا میکند</w:t>
-      </w:r>
-    </w:p>
-    <w:p>
-      <w:pPr>
-        <w:pStyle w:val="ListParagraph"/>
-        <w:numPr>
-          <w:ilvl w:val="0"/>
-          <w:numId w:val="1"/>
-        </w:numPr>
-        <w:rPr>
-          <w:rFonts w:hint="cs"/>
-          <w:sz w:val="32"/>
-          <w:szCs w:val="32"/>
-          <w:rtl/>
-        </w:rPr>
-      </w:pPr>
-      <w:r>
-        <w:rPr>
-          <w:rFonts w:hint="cs"/>
-          <w:sz w:val="32"/>
-          <w:szCs w:val="32"/>
-          <w:rtl/>
-        </w:rPr>
-        <w:t>افزود قابلیت حدف و افزودن ریل در ادیتور</w:t>
-      </w:r>
     </w:p>
     <w:sectPr>
       <w:pgSz w:w="11906" w:h="16838"/>
@@ -219,6 +559,92 @@
 <file path=word/numbering.xml><?xml version="1.0" encoding="utf-8"?>
 <w:numbering xmlns:wpc="http://schemas.microsoft.com/office/word/2010/wordprocessingCanvas" xmlns:cx="http://schemas.microsoft.com/office/drawing/2014/chartex" xmlns:mc="http://schemas.openxmlformats.org/markup-compatibility/2006" xmlns:o="urn:schemas-microsoft-com:office:office" xmlns:r="http://schemas.openxmlformats.org/officeDocument/2006/relationships" xmlns:m="http://schemas.openxmlformats.org/officeDocument/2006/math" xmlns:v="urn:schemas-microsoft-com:vml" xmlns:wp14="http://schemas.microsoft.com/office/word/2010/wordprocessingDrawing" xmlns:wp="http://schemas.openxmlformats.org/drawingml/2006/wordprocessingDrawing" xmlns:w10="urn:schemas-microsoft-com:office:word" xmlns:w="http://schemas.openxmlformats.org/wordprocessingml/2006/main" xmlns:w14="http://schemas.microsoft.com/office/word/2010/wordml" xmlns:w15="http://schemas.microsoft.com/office/word/2012/wordml" xmlns:w16se="http://schemas.microsoft.com/office/word/2015/wordml/symex" xmlns:wpg="http://schemas.microsoft.com/office/word/2010/wordprocessingGroup" xmlns:wpi="http://schemas.microsoft.com/office/word/2010/wordprocessingInk" xmlns:wne="http://schemas.microsoft.com/office/word/2006/wordml" xmlns:wps="http://schemas.microsoft.com/office/word/2010/wordprocessingShape" mc:Ignorable="w14 w15 w16se wp14">
   <w:abstractNum w:abstractNumId="0" w15:restartNumberingAfterBreak="0">
+    <w:nsid w:val="5CD93C34"/>
+    <w:multiLevelType w:val="hybridMultilevel"/>
+    <w:tmpl w:val="D0142E3A"/>
+    <w:lvl w:ilvl="0" w:tplc="0409000F">
+      <w:start w:val="1"/>
+      <w:numFmt w:val="decimal"/>
+      <w:lvlText w:val="%1."/>
+      <w:lvlJc w:val="left"/>
+      <w:pPr>
+        <w:ind w:left="1440" w:hanging="360"/>
+      </w:pPr>
+    </w:lvl>
+    <w:lvl w:ilvl="1" w:tplc="04090019" w:tentative="1">
+      <w:start w:val="1"/>
+      <w:numFmt w:val="lowerLetter"/>
+      <w:lvlText w:val="%2."/>
+      <w:lvlJc w:val="left"/>
+      <w:pPr>
+        <w:ind w:left="2160" w:hanging="360"/>
+      </w:pPr>
+    </w:lvl>
+    <w:lvl w:ilvl="2" w:tplc="0409001B" w:tentative="1">
+      <w:start w:val="1"/>
+      <w:numFmt w:val="lowerRoman"/>
+      <w:lvlText w:val="%3."/>
+      <w:lvlJc w:val="right"/>
+      <w:pPr>
+        <w:ind w:left="2880" w:hanging="180"/>
+      </w:pPr>
+    </w:lvl>
+    <w:lvl w:ilvl="3" w:tplc="0409000F" w:tentative="1">
+      <w:start w:val="1"/>
+      <w:numFmt w:val="decimal"/>
+      <w:lvlText w:val="%4."/>
+      <w:lvlJc w:val="left"/>
+      <w:pPr>
+        <w:ind w:left="3600" w:hanging="360"/>
+      </w:pPr>
+    </w:lvl>
+    <w:lvl w:ilvl="4" w:tplc="04090019" w:tentative="1">
+      <w:start w:val="1"/>
+      <w:numFmt w:val="lowerLetter"/>
+      <w:lvlText w:val="%5."/>
+      <w:lvlJc w:val="left"/>
+      <w:pPr>
+        <w:ind w:left="4320" w:hanging="360"/>
+      </w:pPr>
+    </w:lvl>
+    <w:lvl w:ilvl="5" w:tplc="0409001B" w:tentative="1">
+      <w:start w:val="1"/>
+      <w:numFmt w:val="lowerRoman"/>
+      <w:lvlText w:val="%6."/>
+      <w:lvlJc w:val="right"/>
+      <w:pPr>
+        <w:ind w:left="5040" w:hanging="180"/>
+      </w:pPr>
+    </w:lvl>
+    <w:lvl w:ilvl="6" w:tplc="0409000F" w:tentative="1">
+      <w:start w:val="1"/>
+      <w:numFmt w:val="decimal"/>
+      <w:lvlText w:val="%7."/>
+      <w:lvlJc w:val="left"/>
+      <w:pPr>
+        <w:ind w:left="5760" w:hanging="360"/>
+      </w:pPr>
+    </w:lvl>
+    <w:lvl w:ilvl="7" w:tplc="04090019" w:tentative="1">
+      <w:start w:val="1"/>
+      <w:numFmt w:val="lowerLetter"/>
+      <w:lvlText w:val="%8."/>
+      <w:lvlJc w:val="left"/>
+      <w:pPr>
+        <w:ind w:left="6480" w:hanging="360"/>
+      </w:pPr>
+    </w:lvl>
+    <w:lvl w:ilvl="8" w:tplc="0409001B" w:tentative="1">
+      <w:start w:val="1"/>
+      <w:numFmt w:val="lowerRoman"/>
+      <w:lvlText w:val="%9."/>
+      <w:lvlJc w:val="right"/>
+      <w:pPr>
+        <w:ind w:left="7200" w:hanging="180"/>
+      </w:pPr>
+    </w:lvl>
+  </w:abstractNum>
+  <w:abstractNum w:abstractNumId="1" w15:restartNumberingAfterBreak="0">
     <w:nsid w:val="6DF3411D"/>
     <w:multiLevelType w:val="hybridMultilevel"/>
     <w:tmpl w:val="8A6484F4"/>
@@ -304,8 +730,100 @@
       </w:pPr>
     </w:lvl>
   </w:abstractNum>
+  <w:abstractNum w:abstractNumId="2" w15:restartNumberingAfterBreak="0">
+    <w:nsid w:val="755F026C"/>
+    <w:multiLevelType w:val="hybridMultilevel"/>
+    <w:tmpl w:val="551A5C84"/>
+    <w:lvl w:ilvl="0" w:tplc="0409000F">
+      <w:start w:val="1"/>
+      <w:numFmt w:val="decimal"/>
+      <w:lvlText w:val="%1."/>
+      <w:lvlJc w:val="left"/>
+      <w:pPr>
+        <w:ind w:left="720" w:hanging="360"/>
+      </w:pPr>
+    </w:lvl>
+    <w:lvl w:ilvl="1" w:tplc="04090019" w:tentative="1">
+      <w:start w:val="1"/>
+      <w:numFmt w:val="lowerLetter"/>
+      <w:lvlText w:val="%2."/>
+      <w:lvlJc w:val="left"/>
+      <w:pPr>
+        <w:ind w:left="1440" w:hanging="360"/>
+      </w:pPr>
+    </w:lvl>
+    <w:lvl w:ilvl="2" w:tplc="0409001B" w:tentative="1">
+      <w:start w:val="1"/>
+      <w:numFmt w:val="lowerRoman"/>
+      <w:lvlText w:val="%3."/>
+      <w:lvlJc w:val="right"/>
+      <w:pPr>
+        <w:ind w:left="2160" w:hanging="180"/>
+      </w:pPr>
+    </w:lvl>
+    <w:lvl w:ilvl="3" w:tplc="0409000F" w:tentative="1">
+      <w:start w:val="1"/>
+      <w:numFmt w:val="decimal"/>
+      <w:lvlText w:val="%4."/>
+      <w:lvlJc w:val="left"/>
+      <w:pPr>
+        <w:ind w:left="2880" w:hanging="360"/>
+      </w:pPr>
+    </w:lvl>
+    <w:lvl w:ilvl="4" w:tplc="04090019" w:tentative="1">
+      <w:start w:val="1"/>
+      <w:numFmt w:val="lowerLetter"/>
+      <w:lvlText w:val="%5."/>
+      <w:lvlJc w:val="left"/>
+      <w:pPr>
+        <w:ind w:left="3600" w:hanging="360"/>
+      </w:pPr>
+    </w:lvl>
+    <w:lvl w:ilvl="5" w:tplc="0409001B" w:tentative="1">
+      <w:start w:val="1"/>
+      <w:numFmt w:val="lowerRoman"/>
+      <w:lvlText w:val="%6."/>
+      <w:lvlJc w:val="right"/>
+      <w:pPr>
+        <w:ind w:left="4320" w:hanging="180"/>
+      </w:pPr>
+    </w:lvl>
+    <w:lvl w:ilvl="6" w:tplc="0409000F" w:tentative="1">
+      <w:start w:val="1"/>
+      <w:numFmt w:val="decimal"/>
+      <w:lvlText w:val="%7."/>
+      <w:lvlJc w:val="left"/>
+      <w:pPr>
+        <w:ind w:left="5040" w:hanging="360"/>
+      </w:pPr>
+    </w:lvl>
+    <w:lvl w:ilvl="7" w:tplc="04090019" w:tentative="1">
+      <w:start w:val="1"/>
+      <w:numFmt w:val="lowerLetter"/>
+      <w:lvlText w:val="%8."/>
+      <w:lvlJc w:val="left"/>
+      <w:pPr>
+        <w:ind w:left="5760" w:hanging="360"/>
+      </w:pPr>
+    </w:lvl>
+    <w:lvl w:ilvl="8" w:tplc="0409001B" w:tentative="1">
+      <w:start w:val="1"/>
+      <w:numFmt w:val="lowerRoman"/>
+      <w:lvlText w:val="%9."/>
+      <w:lvlJc w:val="right"/>
+      <w:pPr>
+        <w:ind w:left="6480" w:hanging="180"/>
+      </w:pPr>
+    </w:lvl>
+  </w:abstractNum>
   <w:num w:numId="1">
+    <w:abstractNumId w:val="1"/>
+  </w:num>
+  <w:num w:numId="2">
     <w:abstractNumId w:val="0"/>
+  </w:num>
+  <w:num w:numId="3">
+    <w:abstractNumId w:val="2"/>
   </w:num>
 </w:numbering>
 </file>

</xml_diff>